<commit_message>
added revised resume with missing items
</commit_message>
<xml_diff>
--- a/revisedResume.docx
+++ b/revisedResume.docx
@@ -43,6 +43,7 @@
           <w15:appearance w15:val="hidden"/>
           <w:text w:multiLine="1"/>
         </w:sdtPr>
+        <w:sdtEndPr/>
         <w:sdtContent>
           <w:r>
             <w:t>nehomah mora</w:t>
@@ -118,11 +119,17 @@
             </w:tcMar>
           </w:tcPr>
           <w:p>
+            <w:pPr>
+              <w:spacing w:line="240" w:lineRule="auto"/>
+            </w:pPr>
             <w:r>
               <w:t>Learned how to code without any prior coding experience in 10 weeks.</w:t>
             </w:r>
           </w:p>
           <w:p>
+            <w:pPr>
+              <w:spacing w:line="240" w:lineRule="auto"/>
+            </w:pPr>
             <w:r>
               <w:t xml:space="preserve">Created </w:t>
             </w:r>
@@ -134,6 +141,9 @@
             </w:r>
           </w:p>
           <w:p>
+            <w:pPr>
+              <w:spacing w:line="240" w:lineRule="auto"/>
+            </w:pPr>
             <w:r>
               <w:t xml:space="preserve">Created a web application </w:t>
             </w:r>
@@ -173,6 +183,7 @@
                 <w:showingPlcHdr/>
                 <w15:appearance w15:val="hidden"/>
               </w:sdtPr>
+              <w:sdtEndPr/>
               <w:sdtContent>
                 <w:r>
                   <w:rPr>
@@ -215,6 +226,14 @@
               <w:t>HTML, CSS, JavaScript</w:t>
             </w:r>
           </w:p>
+          <w:p>
+            <w:pPr>
+              <w:pStyle w:val="ListBullet"/>
+            </w:pPr>
+            <w:r>
+              <w:t>Customer service</w:t>
+            </w:r>
+          </w:p>
         </w:tc>
       </w:tr>
       <w:tr>
@@ -244,6 +263,7 @@
                 <w:showingPlcHdr/>
                 <w15:appearance w15:val="hidden"/>
               </w:sdtPr>
+              <w:sdtEndPr/>
               <w:sdtContent>
                 <w:r>
                   <w:rPr>
@@ -292,7 +312,24 @@
           </w:p>
           <w:p>
             <w:r>
-              <w:t xml:space="preserve">Front end </w:t>
+              <w:t>Persona</w:t>
+            </w:r>
+            <w:r>
+              <w:t xml:space="preserve">l project was a </w:t>
+            </w:r>
+            <w:proofErr w:type="gramStart"/>
+            <w:r>
+              <w:t>one page</w:t>
+            </w:r>
+            <w:proofErr w:type="gramEnd"/>
+            <w:r>
+              <w:t xml:space="preserve"> site including a contact form. Group project was a dating web application. Utilized above mentioned programs to create these projects and</w:t>
+            </w:r>
+            <w:r>
+              <w:t xml:space="preserve"> deliver secure, efficient and aesthetically pleasing sites.</w:t>
+            </w:r>
+            <w:r>
+              <w:t xml:space="preserve"> </w:t>
             </w:r>
           </w:p>
           <w:p>
@@ -331,7 +368,10 @@
           </w:p>
           <w:p>
             <w:r>
-              <w:t xml:space="preserve">Used </w:t>
+              <w:t>Utilized emotional intelligence to gain the customers trust and provide a positive experience.</w:t>
+            </w:r>
+            <w:r>
+              <w:t xml:space="preserve"> Mentored new team members. Audited data and calls to provide resolutions on how to improve.</w:t>
             </w:r>
           </w:p>
           <w:p>
@@ -362,6 +402,14 @@
               <w:t>01/2016</w:t>
             </w:r>
           </w:p>
+          <w:p>
+            <w:r>
+              <w:t xml:space="preserve">Empathizing with these customers was crucial and </w:t>
+            </w:r>
+            <w:r>
+              <w:t>allowed me to be a top performer. Mentored teammates and was also provided interim senior support.</w:t>
+            </w:r>
+          </w:p>
           <w:p/>
           <w:p/>
         </w:tc>
@@ -387,6 +435,7 @@
                 <w:showingPlcHdr/>
                 <w15:appearance w15:val="hidden"/>
               </w:sdtPr>
+              <w:sdtEndPr/>
               <w:sdtContent>
                 <w:r>
                   <w:rPr>
@@ -426,6 +475,14 @@
             </w:r>
           </w:p>
           <w:p>
+            <w:proofErr w:type="spellStart"/>
+            <w:r>
+              <w:t>Fullstack</w:t>
+            </w:r>
+            <w:proofErr w:type="spellEnd"/>
+            <w:r>
+              <w:t xml:space="preserve"> web development certificate.</w:t>
+            </w:r>
             <w:bookmarkStart w:id="0" w:name="_GoBack"/>
             <w:bookmarkEnd w:id="0"/>
           </w:p>
@@ -545,6 +602,7 @@
               <w15:appearance w15:val="hidden"/>
               <w:text w:multiLine="1"/>
             </w:sdtPr>
+            <w:sdtEndPr/>
             <w:sdtContent>
               <w:r>
                 <w:t>nehomah mora</w:t>
@@ -1062,6 +1120,7 @@
     <w:lsdException w:name="HTML Sample" w:semiHidden="1" w:unhideWhenUsed="1"/>
     <w:lsdException w:name="HTML Typewriter" w:semiHidden="1" w:unhideWhenUsed="1"/>
     <w:lsdException w:name="HTML Variable" w:semiHidden="1" w:unhideWhenUsed="1"/>
+    <w:lsdException w:name="Normal Table" w:semiHidden="1" w:unhideWhenUsed="1"/>
     <w:lsdException w:name="annotation subject" w:semiHidden="1" w:unhideWhenUsed="1"/>
     <w:lsdException w:name="No List" w:semiHidden="1" w:unhideWhenUsed="1"/>
     <w:lsdException w:name="Outline List 1" w:semiHidden="1" w:unhideWhenUsed="1"/>
@@ -1105,8 +1164,10 @@
     <w:lsdException w:name="Table Elegant" w:semiHidden="1" w:unhideWhenUsed="1"/>
     <w:lsdException w:name="Table Professional" w:semiHidden="1" w:unhideWhenUsed="1"/>
     <w:lsdException w:name="Table Subtle 1" w:semiHidden="1" w:unhideWhenUsed="1"/>
+    <w:lsdException w:name="Table Subtle 2" w:semiHidden="1" w:unhideWhenUsed="1"/>
     <w:lsdException w:name="Table Web 1" w:semiHidden="1" w:unhideWhenUsed="1"/>
     <w:lsdException w:name="Table Web 2" w:semiHidden="1" w:unhideWhenUsed="1"/>
+    <w:lsdException w:name="Table Web 3" w:semiHidden="1" w:unhideWhenUsed="1"/>
     <w:lsdException w:name="Balloon Text" w:semiHidden="1" w:unhideWhenUsed="1"/>
     <w:lsdException w:name="Table Grid" w:uiPriority="59"/>
     <w:lsdException w:name="Table Theme" w:semiHidden="1" w:unhideWhenUsed="1"/>
@@ -26522,7 +26583,7 @@
     <w:charset w:val="00"/>
     <w:family w:val="swiss"/>
     <w:pitch w:val="variable"/>
-    <w:sig w:usb0="E0002AFF" w:usb1="C000247B" w:usb2="00000009" w:usb3="00000000" w:csb0="000001FF" w:csb1="00000000"/>
+    <w:sig w:usb0="A0002AEF" w:usb1="4000207B" w:usb2="00000000" w:usb3="00000000" w:csb0="000001FF" w:csb1="00000000"/>
   </w:font>
 </w:fonts>
 </file>
@@ -26544,6 +26605,7 @@
   <w:rsids>
     <w:rsidRoot w:val="0032419F"/>
     <w:rsid w:val="0032419F"/>
+    <w:rsid w:val="00E0667C"/>
   </w:rsids>
   <m:mathPr>
     <m:mathFont m:val="Cambria Math"/>

</xml_diff>